<commit_message>
Update Laporan Pengembangan Game Air Defense.docx
</commit_message>
<xml_diff>
--- a/UAS/Laporan Pengembangan Game Air Defense.docx
+++ b/UAS/Laporan Pengembangan Game Air Defense.docx
@@ -55,8 +55,20 @@
           <w:szCs w:val="44"/>
           <w:lang w:val="en-GB"/>
         </w:rPr>
-        <w:t xml:space="preserve"> Game Air Shooter</w:t>
-      </w:r>
+        <w:t xml:space="preserve"> Game Air </w:t>
+      </w:r>
+      <w:proofErr w:type="spellStart"/>
+      <w:r>
+        <w:rPr>
+          <w:b/>
+          <w:bCs/>
+          <w:sz w:val="44"/>
+          <w:szCs w:val="44"/>
+          <w:lang w:val="en-GB"/>
+        </w:rPr>
+        <w:t>Defense</w:t>
+      </w:r>
+      <w:proofErr w:type="spellEnd"/>
     </w:p>
     <w:p>
       <w:pPr>
@@ -1103,18 +1115,45 @@
         <w:t xml:space="preserve"> game sangat </w:t>
       </w:r>
       <w:proofErr w:type="spellStart"/>
-      <w:proofErr w:type="gramStart"/>
-      <w:r>
-        <w:rPr>
-          <w:rFonts w:cstheme="minorHAnsi"/>
-          <w:sz w:val="24"/>
-          <w:szCs w:val="24"/>
-          <w:lang w:val="en-GB"/>
-        </w:rPr>
-        <w:t>cepat,ditandainya</w:t>
-      </w:r>
-      <w:proofErr w:type="spellEnd"/>
-      <w:proofErr w:type="gramEnd"/>
+      <w:r>
+        <w:rPr>
+          <w:rFonts w:cstheme="minorHAnsi"/>
+          <w:sz w:val="24"/>
+          <w:szCs w:val="24"/>
+          <w:lang w:val="en-GB"/>
+        </w:rPr>
+        <w:t>cepat</w:t>
+      </w:r>
+      <w:proofErr w:type="spellEnd"/>
+      <w:r>
+        <w:rPr>
+          <w:rFonts w:cstheme="minorHAnsi"/>
+          <w:sz w:val="24"/>
+          <w:szCs w:val="24"/>
+          <w:lang w:val="en-GB"/>
+        </w:rPr>
+        <w:t>,</w:t>
+      </w:r>
+      <w:r>
+        <w:rPr>
+          <w:rFonts w:cstheme="minorHAnsi"/>
+          <w:sz w:val="24"/>
+          <w:szCs w:val="24"/>
+          <w:lang w:val="en-GB"/>
+        </w:rPr>
+        <w:t xml:space="preserve"> </w:t>
+      </w:r>
+      <w:proofErr w:type="spellStart"/>
+      <w:r>
+        <w:rPr>
+          <w:rFonts w:cstheme="minorHAnsi"/>
+          <w:sz w:val="24"/>
+          <w:szCs w:val="24"/>
+          <w:lang w:val="en-GB"/>
+        </w:rPr>
+        <w:t>ditandainya</w:t>
+      </w:r>
+      <w:proofErr w:type="spellEnd"/>
       <w:r>
         <w:rPr>
           <w:rFonts w:cstheme="minorHAnsi"/>

</xml_diff>